<commit_message>
doc - encoder described
</commit_message>
<xml_diff>
--- a/Sprawozdanie.docx
+++ b/Sprawozdanie.docx
@@ -6,11 +6,9 @@
       <w:pPr>
         <w:pStyle w:val="Tytu"/>
       </w:pPr>
-      <w:proofErr w:type="spellStart"/>
       <w:r>
         <w:t>Painters</w:t>
       </w:r>
-      <w:proofErr w:type="spellEnd"/>
     </w:p>
     <w:p>
       <w:pPr>
@@ -98,23 +96,7 @@
         <w:t xml:space="preserve"> i komunikacji radiowej</w:t>
       </w:r>
       <w:r>
-        <w:t xml:space="preserve"> (w technologii </w:t>
-      </w:r>
-      <w:proofErr w:type="spellStart"/>
-      <w:r>
-        <w:t>Bluetooth</w:t>
-      </w:r>
-      <w:proofErr w:type="spellEnd"/>
-      <w:r>
-        <w:t xml:space="preserve"> </w:t>
-      </w:r>
-      <w:proofErr w:type="spellStart"/>
-      <w:r>
-        <w:t>Low</w:t>
-      </w:r>
-      <w:proofErr w:type="spellEnd"/>
-      <w:r>
-        <w:t xml:space="preserve"> Energy)</w:t>
+        <w:t xml:space="preserve"> (w technologii Bluetooth Low Energy)</w:t>
       </w:r>
       <w:r>
         <w:t>.</w:t>
@@ -149,29 +131,16 @@
         <w:t>p</w:t>
       </w:r>
       <w:r>
-        <w:t xml:space="preserve">łytka ESP32 </w:t>
-      </w:r>
-      <w:proofErr w:type="spellStart"/>
-      <w:r>
-        <w:t>DevKit</w:t>
+        <w:t>łytka ESP32 DevKit</w:t>
       </w:r>
       <w:r>
         <w:t>C</w:t>
       </w:r>
-      <w:proofErr w:type="spellEnd"/>
       <w:r>
         <w:t xml:space="preserve"> V4</w:t>
       </w:r>
       <w:r>
-        <w:t xml:space="preserve"> (z wbudowanym modułem </w:t>
-      </w:r>
-      <w:proofErr w:type="spellStart"/>
-      <w:r>
-        <w:t>bluetooth</w:t>
-      </w:r>
-      <w:proofErr w:type="spellEnd"/>
-      <w:r>
-        <w:t>)</w:t>
+        <w:t xml:space="preserve"> (z wbudowanym modułem bluetooth)</w:t>
       </w:r>
       <w:r>
         <w:t xml:space="preserve"> (dokumentacja: </w:t>
@@ -211,29 +180,8 @@
         <w:t>p</w:t>
       </w:r>
       <w:r>
-        <w:t xml:space="preserve">odwozie </w:t>
-      </w:r>
-      <w:proofErr w:type="spellStart"/>
-      <w:r>
-        <w:t>Magician</w:t>
-      </w:r>
-      <w:proofErr w:type="spellEnd"/>
-      <w:r>
-        <w:t xml:space="preserve"> Chassis z silnikami </w:t>
-      </w:r>
-      <w:proofErr w:type="spellStart"/>
-      <w:r>
-        <w:t>Dagu</w:t>
-      </w:r>
-      <w:proofErr w:type="spellEnd"/>
-      <w:r>
-        <w:t xml:space="preserve"> DG01D-A130 </w:t>
-      </w:r>
-      <w:proofErr w:type="spellStart"/>
-      <w:r>
-        <w:t>GearMotor</w:t>
-      </w:r>
-      <w:proofErr w:type="spellEnd"/>
+        <w:t>odwozie Magician Chassis z silnikami Dagu DG01D-A130 GearMotor</w:t>
+      </w:r>
       <w:r>
         <w:t xml:space="preserve"> (dokumentacja: </w:t>
       </w:r>
@@ -261,15 +209,7 @@
         <w:t>s</w:t>
       </w:r>
       <w:r>
-        <w:t xml:space="preserve">terownik silników </w:t>
-      </w:r>
-      <w:proofErr w:type="spellStart"/>
-      <w:r>
-        <w:t>Pololu</w:t>
-      </w:r>
-      <w:proofErr w:type="spellEnd"/>
-      <w:r>
-        <w:t xml:space="preserve"> TB6612FNG</w:t>
+        <w:t>terownik silników Pololu TB6612FNG</w:t>
       </w:r>
       <w:r>
         <w:t xml:space="preserve"> (</w:t>
@@ -298,21 +238,8 @@
         <w:t>m</w:t>
       </w:r>
       <w:r>
-        <w:t xml:space="preserve">oduł enkoderów z robota </w:t>
-      </w:r>
-      <w:proofErr w:type="spellStart"/>
-      <w:r>
-        <w:t>SparkFun</w:t>
-      </w:r>
-      <w:proofErr w:type="spellEnd"/>
-      <w:r>
-        <w:t xml:space="preserve"> </w:t>
-      </w:r>
-      <w:proofErr w:type="spellStart"/>
-      <w:r>
-        <w:t>RedBot</w:t>
-      </w:r>
-      <w:proofErr w:type="spellEnd"/>
+        <w:t>oduł enkoderów z robota SparkFun RedBot</w:t>
+      </w:r>
       <w:r>
         <w:t xml:space="preserve"> (</w:t>
       </w:r>
@@ -336,21 +263,11 @@
         <w:t xml:space="preserve">język c++ i </w:t>
       </w:r>
       <w:r>
-        <w:t xml:space="preserve">środowisko </w:t>
-      </w:r>
-      <w:proofErr w:type="spellStart"/>
-      <w:r>
-        <w:t>Arduino</w:t>
-      </w:r>
-      <w:proofErr w:type="spellEnd"/>
-      <w:r>
-        <w:t xml:space="preserve">, w tym </w:t>
-      </w:r>
-      <w:proofErr w:type="spellStart"/>
-      <w:r>
-        <w:t>Arduino</w:t>
-      </w:r>
-      <w:proofErr w:type="spellEnd"/>
+        <w:t>środowisko Arduino</w:t>
+      </w:r>
+      <w:r>
+        <w:t>, w tym Arduino</w:t>
+      </w:r>
       <w:r>
         <w:t xml:space="preserve"> IDE 1.8.9.</w:t>
       </w:r>
@@ -384,15 +301,7 @@
         <w:tab/>
       </w:r>
       <w:r>
-        <w:t xml:space="preserve">Projekt został upubliczniony przez umieszczenie go w publicznym repozytorium na </w:t>
-      </w:r>
-      <w:proofErr w:type="spellStart"/>
-      <w:r>
-        <w:t>GitHubie</w:t>
-      </w:r>
-      <w:proofErr w:type="spellEnd"/>
-      <w:r>
-        <w:t xml:space="preserve">, dostępnym pod adresem: </w:t>
+        <w:t xml:space="preserve">Projekt został upubliczniony przez umieszczenie go w publicznym repozytorium na GitHubie, dostępnym pod adresem: </w:t>
       </w:r>
       <w:hyperlink r:id="rId12" w:history="1">
         <w:r>
@@ -434,24 +343,14 @@
       <w:r>
         <w:t xml:space="preserve">plik </w:t>
       </w:r>
-      <w:proofErr w:type="spellStart"/>
       <w:r>
         <w:rPr>
           <w:i/>
         </w:rPr>
         <w:t>Painters.ino</w:t>
       </w:r>
-      <w:proofErr w:type="spellEnd"/>
-      <w:r>
-        <w:t xml:space="preserve"> – jest to standardowy plik źródłowy platformy </w:t>
-      </w:r>
-      <w:proofErr w:type="spellStart"/>
-      <w:r>
-        <w:t>Arduino</w:t>
-      </w:r>
-      <w:proofErr w:type="spellEnd"/>
-      <w:r>
-        <w:t xml:space="preserve">, zawierający główny kod wykonania programu (funkcje </w:t>
+      <w:r>
+        <w:t xml:space="preserve"> – jest to standardowy plik źródłowy platformy Arduino, zawierający główny kod wykonania programu (funkcje </w:t>
       </w:r>
       <w:r>
         <w:rPr>
@@ -462,14 +361,12 @@
       <w:r>
         <w:t xml:space="preserve"> i </w:t>
       </w:r>
-      <w:proofErr w:type="spellStart"/>
       <w:r>
         <w:rPr>
           <w:i/>
         </w:rPr>
         <w:t>loop</w:t>
       </w:r>
-      <w:proofErr w:type="spellEnd"/>
       <w:r>
         <w:t>).</w:t>
       </w:r>
@@ -485,14 +382,12 @@
       <w:r>
         <w:t xml:space="preserve">plik </w:t>
       </w:r>
-      <w:proofErr w:type="spellStart"/>
       <w:r>
         <w:rPr>
           <w:i/>
         </w:rPr>
         <w:t>Pins.h</w:t>
       </w:r>
-      <w:proofErr w:type="spellEnd"/>
       <w:r>
         <w:t xml:space="preserve"> – opisuje on odwzorowanie logicznych funkcji pinów w kodzie na </w:t>
       </w:r>
@@ -511,14 +406,12 @@
       <w:r>
         <w:t xml:space="preserve">katalog </w:t>
       </w:r>
-      <w:proofErr w:type="spellStart"/>
       <w:r>
         <w:rPr>
           <w:i/>
         </w:rPr>
         <w:t>src</w:t>
       </w:r>
-      <w:proofErr w:type="spellEnd"/>
       <w:r>
         <w:t xml:space="preserve"> - zostały w nim umieszczone wszystkie biblioteki specyficzne dla projektu</w:t>
       </w:r>
@@ -563,45 +456,19 @@
       </w:pPr>
       <w:r>
         <w:tab/>
-        <w:t xml:space="preserve">Każdy z robotów użytych w projekcie jest zbudowany na podwoziu </w:t>
-      </w:r>
-      <w:proofErr w:type="spellStart"/>
-      <w:r>
-        <w:t>Magician</w:t>
-      </w:r>
-      <w:proofErr w:type="spellEnd"/>
-      <w:r>
-        <w:t xml:space="preserve"> Chassis. Niezbędne połączenia elektryczne zrealizowaliśmy na płytkach stykowych (</w:t>
-      </w:r>
-      <w:proofErr w:type="spellStart"/>
+        <w:t>Każdy z robotów użytych w projekcie jest zbudowany na podwoziu Magician Chassis. Niezbędne połączenia elektryczne zrealizowaliśmy na płytkach stykowych (</w:t>
+      </w:r>
       <w:r>
         <w:rPr>
           <w:i/>
         </w:rPr>
         <w:t>breadboard</w:t>
       </w:r>
-      <w:proofErr w:type="spellEnd"/>
       <w:r>
         <w:t xml:space="preserve">), choć docelowo najlepiej byłoby zastąpić je układami lutowanymi, np. na uniwersalnych płytkach lutowniczych. </w:t>
       </w:r>
       <w:r>
-        <w:t xml:space="preserve">Ograniczają się one de facto do połączenia odpowiednich pinów płytki ESP32 </w:t>
-      </w:r>
-      <w:proofErr w:type="spellStart"/>
-      <w:r>
-        <w:t>DevKitC</w:t>
-      </w:r>
-      <w:proofErr w:type="spellEnd"/>
-      <w:r>
-        <w:t xml:space="preserve"> z wejściami sterownika silników i rozprowadzenia zasilania, oprócz tego niezbędne jest podłączenie silników do wyjścia sterownika i enkoderów do pinów GPIO płytki. Przy podłączaniu silników, warto pamiętać, że w podwoziu </w:t>
-      </w:r>
-      <w:proofErr w:type="spellStart"/>
-      <w:r>
-        <w:t>Magician</w:t>
-      </w:r>
-      <w:proofErr w:type="spellEnd"/>
-      <w:r>
-        <w:t xml:space="preserve"> Chassis jeden z silników jest ustawiony „do góry nogami” – należy go wpiąć</w:t>
+        <w:t>Ograniczają się one de facto do połączenia odpowiednich pinów płytki ESP32 DevKitC z wejściami sterownika silników i rozprowadzenia zasilania, oprócz tego niezbędne jest podłączenie silników do wyjścia sterownika i enkoderów do pinów GPIO płytki. Przy podłączaniu silników, warto pamiętać, że w podwoziu Magician Chassis jeden z silników jest ustawiony „do góry nogami” – należy go wpiąć</w:t>
       </w:r>
       <w:r>
         <w:t xml:space="preserve"> w sterownik</w:t>
@@ -619,15 +486,7 @@
       </w:pPr>
       <w:r>
         <w:tab/>
-        <w:t xml:space="preserve">Układ można zasilać na trzy sposoby – przez USB, stałym napięciem 5V lub stałym napięciem 3V. W praktyce oznacza to, że robot powinien być wyposażony albo w </w:t>
-      </w:r>
-      <w:proofErr w:type="spellStart"/>
-      <w:r>
-        <w:t>powerbank</w:t>
-      </w:r>
-      <w:proofErr w:type="spellEnd"/>
-      <w:r>
-        <w:t>, albo koszyk na baterie – my wybraliśmy drugą z tych opcji, umieszczając w nim cztery akumulatory AA o napięciu 1.2V. Przy zasilaniu układu inaczej niż przez USB, warto pamiętać o dwóch rzeczach:</w:t>
+        <w:t>Układ można zasilać na trzy sposoby – przez USB, stałym napięciem 5V lub stałym napięciem 3V. W praktyce oznacza to, że robot powinien być wyposażony albo w powerbank, albo koszyk na baterie – my wybraliśmy drugą z tych opcji, umieszczając w nim cztery akumulatory AA o napięciu 1.2V. Przy zasilaniu układu inaczej niż przez USB, warto pamiętać o dwóch rzeczach:</w:t>
       </w:r>
     </w:p>
     <w:p>
@@ -640,15 +499,7 @@
         <w:spacing w:before="240"/>
       </w:pPr>
       <w:r>
-        <w:t xml:space="preserve">ESP32 </w:t>
-      </w:r>
-      <w:proofErr w:type="spellStart"/>
-      <w:r>
-        <w:t>DevKitC</w:t>
-      </w:r>
-      <w:proofErr w:type="spellEnd"/>
-      <w:r>
-        <w:t xml:space="preserve"> ma osobne piny do zasilania każdym z tych napięć</w:t>
+        <w:t>ESP32 DevKitC ma osobne piny do zasilania każdym z tych napięć</w:t>
       </w:r>
     </w:p>
     <w:p>
@@ -726,15 +577,7 @@
       </w:hyperlink>
       <w:r>
         <w:br/>
-        <w:t xml:space="preserve">(numery pinów na płytce </w:t>
-      </w:r>
-      <w:proofErr w:type="spellStart"/>
-      <w:r>
-        <w:t>DevKitC</w:t>
-      </w:r>
-      <w:proofErr w:type="spellEnd"/>
-      <w:r>
-        <w:t xml:space="preserve"> odpowiadają tym z tabelki/dokumentacji ESP32)</w:t>
+        <w:t>(numery pinów na płytce DevKitC odpowiadają tym z tabelki/dokumentacji ESP32)</w:t>
       </w:r>
     </w:p>
     <w:p>
@@ -844,7 +687,6 @@
       <w:r>
         <w:t xml:space="preserve">Projekt został zbudowany modułowo. Głównym komponentem jest klasa </w:t>
       </w:r>
-      <w:proofErr w:type="spellStart"/>
       <w:r>
         <w:rPr>
           <w:b/>
@@ -852,11 +694,9 @@
         </w:rPr>
         <w:t>Control</w:t>
       </w:r>
-      <w:proofErr w:type="spellEnd"/>
       <w:r>
         <w:t xml:space="preserve">, pełniąca zasadniczy nadzór nad robotem. Jej zadaniem jest prowadzenie robota po zadanej trasie (otrzymanej z modułu </w:t>
       </w:r>
-      <w:proofErr w:type="spellStart"/>
       <w:r>
         <w:rPr>
           <w:b/>
@@ -864,11 +704,9 @@
         </w:rPr>
         <w:t>RoutePlanning</w:t>
       </w:r>
-      <w:proofErr w:type="spellEnd"/>
       <w:r>
         <w:t xml:space="preserve">) – do czego wykorzystuje moduł </w:t>
       </w:r>
-      <w:proofErr w:type="spellStart"/>
       <w:r>
         <w:rPr>
           <w:b/>
@@ -876,11 +714,9 @@
         </w:rPr>
         <w:t>Steering</w:t>
       </w:r>
-      <w:proofErr w:type="spellEnd"/>
       <w:r>
         <w:t xml:space="preserve">, i utrzymywanie poprawnego działania modułu </w:t>
       </w:r>
-      <w:proofErr w:type="spellStart"/>
       <w:r>
         <w:rPr>
           <w:b/>
@@ -888,7 +724,6 @@
         </w:rPr>
         <w:t>CollisionAvoidance</w:t>
       </w:r>
-      <w:proofErr w:type="spellEnd"/>
       <w:r>
         <w:t>. Moduł ten</w:t>
       </w:r>
@@ -904,7 +739,6 @@
       <w:r>
         <w:t>monitorowanie, czy robotowi nie grozi kolizja, i reagowanie, jeśli dojdzie do takiej sytuacji. Wykorzystuje w tym celu znajomość lokalizacji robota (</w:t>
       </w:r>
-      <w:proofErr w:type="spellStart"/>
       <w:r>
         <w:rPr>
           <w:b/>
@@ -912,11 +746,9 @@
         </w:rPr>
         <w:t>Localization</w:t>
       </w:r>
-      <w:proofErr w:type="spellEnd"/>
       <w:r>
         <w:t>) i komunikację z partnerem (</w:t>
       </w:r>
-      <w:proofErr w:type="spellStart"/>
       <w:r>
         <w:rPr>
           <w:b/>
@@ -924,7 +756,6 @@
         </w:rPr>
         <w:t>Communication</w:t>
       </w:r>
-      <w:proofErr w:type="spellEnd"/>
       <w:r>
         <w:t>).</w:t>
       </w:r>
@@ -934,7 +765,6 @@
         <w:tab/>
         <w:t xml:space="preserve">Do kontroli nad ruchem robota zarówno klasa </w:t>
       </w:r>
-      <w:proofErr w:type="spellStart"/>
       <w:r>
         <w:rPr>
           <w:b/>
@@ -942,11 +772,9 @@
         </w:rPr>
         <w:t>Control</w:t>
       </w:r>
-      <w:proofErr w:type="spellEnd"/>
       <w:r>
         <w:t xml:space="preserve">, jak i </w:t>
       </w:r>
-      <w:proofErr w:type="spellStart"/>
       <w:r>
         <w:rPr>
           <w:b/>
@@ -954,11 +782,9 @@
         </w:rPr>
         <w:t>CollisionAvoidance</w:t>
       </w:r>
-      <w:proofErr w:type="spellEnd"/>
       <w:r>
         <w:t xml:space="preserve"> wykorzystują moduł </w:t>
       </w:r>
-      <w:proofErr w:type="spellStart"/>
       <w:r>
         <w:rPr>
           <w:b/>
@@ -966,11 +792,9 @@
         </w:rPr>
         <w:t>Steering</w:t>
       </w:r>
-      <w:proofErr w:type="spellEnd"/>
       <w:r>
         <w:t>. Udostępnia on funkcjonalności takie, jak jazda do określonego punktu albo zatrzymanie robota i późniejsze wznowienie ruchu. Wykorzystuje on informacje o bieżącej lokalizacji i kursie (</w:t>
       </w:r>
-      <w:proofErr w:type="spellStart"/>
       <w:r>
         <w:rPr>
           <w:b/>
@@ -978,7 +802,6 @@
         </w:rPr>
         <w:t>Localization</w:t>
       </w:r>
-      <w:proofErr w:type="spellEnd"/>
       <w:r>
         <w:t>) i wydaje polecenia silnikom (</w:t>
       </w:r>
@@ -1000,7 +823,6 @@
       <w:r>
         <w:t xml:space="preserve">Klasa </w:t>
       </w:r>
-      <w:proofErr w:type="spellStart"/>
       <w:r>
         <w:rPr>
           <w:b/>
@@ -1008,11 +830,9 @@
         </w:rPr>
         <w:t>Localization</w:t>
       </w:r>
-      <w:proofErr w:type="spellEnd"/>
       <w:r>
         <w:t xml:space="preserve"> monitoruje aktualną względną pozycję i obrót robota – punkt odniesienia stanowi ustawienie początkowe. Posługuje się ona odczytami z enkoderów (</w:t>
       </w:r>
-      <w:proofErr w:type="spellStart"/>
       <w:r>
         <w:rPr>
           <w:b/>
@@ -1020,11 +840,9 @@
         </w:rPr>
         <w:t>Encoder</w:t>
       </w:r>
-      <w:proofErr w:type="spellEnd"/>
       <w:r>
         <w:t xml:space="preserve">). Moduł </w:t>
       </w:r>
-      <w:proofErr w:type="spellStart"/>
       <w:r>
         <w:rPr>
           <w:b/>
@@ -1032,17 +850,8 @@
         </w:rPr>
         <w:t>Encoder</w:t>
       </w:r>
-      <w:proofErr w:type="spellEnd"/>
-      <w:r>
-        <w:t xml:space="preserve"> odpowiada za monitorowanie sygnałów z fizycznych enkoderów i udostępnianie liczby zliczonych </w:t>
-      </w:r>
-      <w:proofErr w:type="spellStart"/>
-      <w:r>
-        <w:t>ticków</w:t>
-      </w:r>
-      <w:proofErr w:type="spellEnd"/>
-      <w:r>
-        <w:t xml:space="preserve">. Do realizacji tego zadania potrzebuje informacji o aktualnym kierunku ruchu, którą otrzymuje bezpośrednio od modułu </w:t>
+      <w:r>
+        <w:t xml:space="preserve"> odpowiada za monitorowanie sygnałów z fizycznych enkoderów i udostępnianie liczby zliczonych ticków. Do realizacji tego zadania potrzebuje informacji o aktualnym kierunku ruchu, którą otrzymuje bezpośrednio od modułu </w:t>
       </w:r>
       <w:r>
         <w:rPr>
@@ -1060,7 +869,6 @@
         <w:tab/>
         <w:t xml:space="preserve"> Zadaniem klasy </w:t>
       </w:r>
-      <w:proofErr w:type="spellStart"/>
       <w:r>
         <w:rPr>
           <w:b/>
@@ -1068,11 +876,9 @@
         </w:rPr>
         <w:t>RoutePlanning</w:t>
       </w:r>
-      <w:proofErr w:type="spellEnd"/>
       <w:r>
         <w:t xml:space="preserve"> jest odczytanie trasy opisanej w pliku z programu graficznego i zbudowanie na jej podstawie uporządkowanej listy punktów, które robot musi odwiedzić. Do załadowania pliku z pamięci wykorzystuje klasę </w:t>
       </w:r>
-      <w:proofErr w:type="spellStart"/>
       <w:r>
         <w:rPr>
           <w:b/>
@@ -1080,7 +886,6 @@
         </w:rPr>
         <w:t>FileLoader</w:t>
       </w:r>
-      <w:proofErr w:type="spellEnd"/>
       <w:r>
         <w:t>.</w:t>
       </w:r>
@@ -1135,11 +940,9 @@
           <w:numId w:val="6"/>
         </w:numPr>
       </w:pPr>
-      <w:proofErr w:type="spellStart"/>
       <w:r>
         <w:t>Control</w:t>
       </w:r>
-      <w:proofErr w:type="spellEnd"/>
     </w:p>
     <w:p>
       <w:pPr>
@@ -1149,11 +952,9 @@
           <w:numId w:val="6"/>
         </w:numPr>
       </w:pPr>
-      <w:proofErr w:type="spellStart"/>
       <w:r>
         <w:t>Steering</w:t>
       </w:r>
-      <w:proofErr w:type="spellEnd"/>
     </w:p>
     <w:p>
       <w:pPr>
@@ -1209,19 +1010,11 @@
       <w:r>
         <w:t xml:space="preserve"> i bierne wyłączenie silnika – </w:t>
       </w:r>
-      <w:proofErr w:type="spellStart"/>
       <w:r>
         <w:rPr>
           <w:i/>
         </w:rPr>
-        <w:t>coast</w:t>
-      </w:r>
-      <w:proofErr w:type="spellEnd"/>
-      <w:r>
-        <w:rPr>
-          <w:i/>
-        </w:rPr>
-        <w:t>()</w:t>
+        <w:t>coast()</w:t>
       </w:r>
       <w:r>
         <w:t>). Detale obsługi silników są ukryte w prywatnych metodach, które można podmienić w razie użycia innego sprzętu.</w:t>
@@ -1241,30 +1034,20 @@
       <w:r>
         <w:t xml:space="preserve"> jest przekazywanie obiektowi </w:t>
       </w:r>
-      <w:proofErr w:type="spellStart"/>
       <w:r>
         <w:rPr>
           <w:i/>
         </w:rPr>
         <w:t>Encoder</w:t>
       </w:r>
-      <w:proofErr w:type="spellEnd"/>
       <w:r>
         <w:t xml:space="preserve"> informacji o tym, w którą stronę aktualnie kręci się dane koło – aby to robił, wystarczy wywołać na nim metodę </w:t>
       </w:r>
-      <w:proofErr w:type="spellStart"/>
       <w:r>
         <w:rPr>
           <w:i/>
         </w:rPr>
-        <w:t>addEncoder</w:t>
-      </w:r>
-      <w:proofErr w:type="spellEnd"/>
-      <w:r>
-        <w:rPr>
-          <w:i/>
-        </w:rPr>
-        <w:t>()</w:t>
+        <w:t>addEncoder()</w:t>
       </w:r>
       <w:r>
         <w:t>.</w:t>
@@ -1297,13 +1080,24 @@
       <w:r>
         <w:t>, sterujący mocą silnika.</w:t>
       </w:r>
+      <w:r>
+        <w:t xml:space="preserve"> Dokładną tabelkę ze stanami pinów i reakcją silnika najłatwiej znaleźć na stronie jednego ze sprzedawców: </w:t>
+      </w:r>
+      <w:hyperlink r:id="rId16" w:history="1">
+        <w:r>
+          <w:rPr>
+            <w:rStyle w:val="Hipercze"/>
+          </w:rPr>
+          <w:t>https://botland.com.pl/pl/sterowniki-silnikow-moduly/32-pololu-tb6612fng-dwukanalowy-sterownik-silnikow-135v1a.html</w:t>
+        </w:r>
+      </w:hyperlink>
     </w:p>
     <w:p>
       <w:r>
         <w:tab/>
         <w:t xml:space="preserve">Do generowania fali PWM wykorzystaliśmy wbudowane mechanizmy ESP32 – są one bardzo przystępnie opisane np. tutaj: </w:t>
       </w:r>
-      <w:hyperlink r:id="rId16" w:history="1">
+      <w:hyperlink r:id="rId17" w:history="1">
         <w:r>
           <w:rPr>
             <w:rStyle w:val="Hipercze"/>
@@ -1318,31 +1112,7 @@
     <w:p>
       <w:r>
         <w:tab/>
-        <w:t xml:space="preserve">Naszą bibliotekę oparliśmy o oficjalną bibliotekę dla robota </w:t>
-      </w:r>
-      <w:proofErr w:type="spellStart"/>
-      <w:r>
-        <w:t>RedBot</w:t>
-      </w:r>
-      <w:proofErr w:type="spellEnd"/>
-      <w:r>
-        <w:t xml:space="preserve"> firmy </w:t>
-      </w:r>
-      <w:proofErr w:type="spellStart"/>
-      <w:r>
-        <w:t>SparkFun</w:t>
-      </w:r>
-      <w:proofErr w:type="spellEnd"/>
-      <w:r>
-        <w:t xml:space="preserve"> </w:t>
-      </w:r>
-      <w:proofErr w:type="spellStart"/>
-      <w:r>
-        <w:t>Electornics</w:t>
-      </w:r>
-      <w:proofErr w:type="spellEnd"/>
-      <w:r>
-        <w:t xml:space="preserve">, opartego w znacznej mierze o podobne komponenty (w szczególności – ten sam sterownik silników). Można ją znaleźć </w:t>
+        <w:t xml:space="preserve">Naszą bibliotekę oparliśmy o oficjalną bibliotekę dla robota RedBot firmy SparkFun Electornics, opartego w znacznej mierze o podobne komponenty (w szczególności – ten sam sterownik silników). Można ją znaleźć </w:t>
       </w:r>
       <w:r>
         <w:t>tutaj</w:t>
@@ -1350,7 +1120,7 @@
       <w:r>
         <w:t xml:space="preserve">: </w:t>
       </w:r>
-      <w:hyperlink r:id="rId17" w:history="1">
+      <w:hyperlink r:id="rId18" w:history="1">
         <w:r>
           <w:rPr>
             <w:rStyle w:val="Hipercze"/>
@@ -1359,138 +1129,28 @@
         </w:r>
       </w:hyperlink>
       <w:r>
-        <w:t xml:space="preserve"> (po pobraniu i rozpakowaniu </w:t>
-      </w:r>
-      <w:proofErr w:type="spellStart"/>
-      <w:r>
-        <w:t>zipa</w:t>
-      </w:r>
-      <w:proofErr w:type="spellEnd"/>
-      <w:r>
-        <w:t xml:space="preserve">, należy otworzyć pliki </w:t>
-      </w:r>
-      <w:proofErr w:type="spellStart"/>
+        <w:t xml:space="preserve"> (po pobraniu i rozpakowaniu zipa, należy ot</w:t>
+      </w:r>
+      <w:r>
+        <w:t>worzyć plik</w:t>
+      </w:r>
+      <w:r>
+        <w:t xml:space="preserve"> </w:t>
+      </w:r>
       <w:r>
         <w:rPr>
           <w:i/>
         </w:rPr>
-        <w:t>Libraries</w:t>
-      </w:r>
-      <w:proofErr w:type="spellEnd"/>
+        <w:t>Libraries/Arduino/src/RedBotMotors.</w:t>
+      </w:r>
       <w:r>
         <w:rPr>
           <w:i/>
         </w:rPr>
-        <w:t>/</w:t>
-      </w:r>
-      <w:proofErr w:type="spellStart"/>
-      <w:r>
-        <w:rPr>
-          <w:i/>
-        </w:rPr>
-        <w:t>Arduino</w:t>
-      </w:r>
-      <w:proofErr w:type="spellEnd"/>
-      <w:r>
-        <w:rPr>
-          <w:i/>
-        </w:rPr>
-        <w:t>/</w:t>
-      </w:r>
-      <w:proofErr w:type="spellStart"/>
-      <w:r>
-        <w:rPr>
-          <w:i/>
-        </w:rPr>
-        <w:t>src</w:t>
-      </w:r>
-      <w:proofErr w:type="spellEnd"/>
-      <w:r>
-        <w:rPr>
-          <w:i/>
-        </w:rPr>
-        <w:t>/</w:t>
-      </w:r>
-      <w:proofErr w:type="spellStart"/>
-      <w:r>
-        <w:rPr>
-          <w:i/>
-        </w:rPr>
-        <w:t>RedBotMotors.h</w:t>
-      </w:r>
-      <w:proofErr w:type="spellEnd"/>
-      <w:r>
-        <w:t xml:space="preserve"> i </w:t>
-      </w:r>
-      <w:proofErr w:type="spellStart"/>
-      <w:r>
-        <w:rPr>
-          <w:i/>
-        </w:rPr>
-        <w:t>Libraries</w:t>
-      </w:r>
-      <w:proofErr w:type="spellEnd"/>
-      <w:r>
-        <w:rPr>
-          <w:i/>
-        </w:rPr>
-        <w:t>/</w:t>
-      </w:r>
-      <w:proofErr w:type="spellStart"/>
-      <w:r>
-        <w:rPr>
-          <w:i/>
-        </w:rPr>
-        <w:t>Arduino</w:t>
-      </w:r>
-      <w:proofErr w:type="spellEnd"/>
-      <w:r>
-        <w:rPr>
-          <w:i/>
-        </w:rPr>
-        <w:t>/</w:t>
-      </w:r>
-      <w:proofErr w:type="spellStart"/>
-      <w:r>
-        <w:rPr>
-          <w:i/>
-        </w:rPr>
-        <w:t>src</w:t>
-      </w:r>
-      <w:proofErr w:type="spellEnd"/>
-      <w:r>
-        <w:rPr>
-          <w:i/>
-        </w:rPr>
-        <w:t>/</w:t>
-      </w:r>
-      <w:proofErr w:type="spellStart"/>
-      <w:r>
-        <w:rPr>
-          <w:i/>
-        </w:rPr>
-        <w:t>RedBotMotors.</w:t>
-      </w:r>
-      <w:r>
-        <w:rPr>
-          <w:i/>
-        </w:rPr>
-        <w:t>cpp</w:t>
-      </w:r>
-      <w:proofErr w:type="spellEnd"/>
-      <w:r>
-        <w:rPr>
-          <w:i/>
-        </w:rPr>
-        <w:t>.</w:t>
-      </w:r>
-    </w:p>
-    <w:p>
-      <w:r>
-        <w:rPr>
-          <w:noProof/>
-        </w:rPr>
-      </w:r>
+        <w:t>cpp.</w:t>
+      </w:r>
+    </w:p>
+    <w:p>
       <w:r>
         <w:pict>
           <v:shapetype id="_x0000_t202" coordsize="21600,21600" o:spt="202" path="m,l,21600r21600,l21600,xe">
@@ -1512,25 +1172,27 @@
                   <w:r>
                     <w:t xml:space="preserve">Wygodną obsługę pinów zapewniła nam biblioteka </w:t>
                   </w:r>
-                  <w:proofErr w:type="spellStart"/>
                   <w:r>
                     <w:rPr>
                       <w:i/>
                     </w:rPr>
                     <w:t>Arduino.h</w:t>
                   </w:r>
-                  <w:proofErr w:type="spellEnd"/>
                   <w:r>
                     <w:t xml:space="preserve">. Wszystkie powiązania fizycznych pinów z nazwami używanymi w kodzie definiuje plik </w:t>
                   </w:r>
-                  <w:proofErr w:type="spellStart"/>
                   <w:r>
                     <w:rPr>
                       <w:i/>
                     </w:rPr>
-                    <w:t>Pins.h</w:t>
+                    <w:t>p</w:t>
                   </w:r>
-                  <w:proofErr w:type="spellEnd"/>
+                  <w:r>
+                    <w:rPr>
+                      <w:i/>
+                    </w:rPr>
+                    <w:t>ins.h</w:t>
+                  </w:r>
                   <w:r>
                     <w:t xml:space="preserve"> w katalogu głównym projektu</w:t>
                   </w:r>
@@ -1551,12 +1213,257 @@
           <w:numId w:val="6"/>
         </w:numPr>
       </w:pPr>
-      <w:proofErr w:type="spellStart"/>
+      <w:r>
+        <w:t>Encoder</w:t>
+      </w:r>
+    </w:p>
+    <w:p>
+      <w:pPr>
+        <w:pStyle w:val="Nagwek3"/>
+      </w:pPr>
+      <w:r>
+        <w:t>Działanie modułu</w:t>
+      </w:r>
+    </w:p>
+    <w:p>
+      <w:r>
+        <w:tab/>
+        <w:t xml:space="preserve">Moduł enkodera  ma za zadanie zliczać impulsy </w:t>
+      </w:r>
+      <w:r>
+        <w:t>(</w:t>
+      </w:r>
+      <w:r>
+        <w:rPr>
+          <w:i/>
+        </w:rPr>
+        <w:t>ticki</w:t>
+      </w:r>
+      <w:r>
+        <w:t xml:space="preserve">) </w:t>
+      </w:r>
+      <w:r>
+        <w:t>przychodzące</w:t>
+      </w:r>
+      <w:r>
+        <w:t xml:space="preserve"> z fizycznych enkoderów, w ten sposób kontrolując, o ile o</w:t>
+      </w:r>
+      <w:r>
+        <w:t>bróciło się każde z kół robota (każdy z nich odpowiada przekręceniu się zębatki na wspólnym wale z kołem o jeden ząbek).</w:t>
+      </w:r>
+    </w:p>
+    <w:p>
       <w:r>
         <w:lastRenderedPageBreak/>
-        <w:t>Encoder</w:t>
-      </w:r>
-      <w:proofErr w:type="spellEnd"/>
+        <w:tab/>
+        <w:t xml:space="preserve">Zliczanie oparte jest o przerwania – za każdym razem, gdy w sygnale z enkodera pojawi się opadające zbocze, w mikroprocesorze generowane jest przerwanie (funkcjonalność tę osiągnęliśmy dzięki ustawieniu pinów, do których podłączone są enkodery, </w:t>
+      </w:r>
+      <w:r>
+        <w:t xml:space="preserve">jako pinów zewnętrznych przerwań). W reakcji na takie zdarzenie, wywoływana jest funkcja callback, zwiększająca lub zmniejszająca (zależnie od kierunku obrotu koła) wartość odpowiedniego licznika o 1. Liczniki te są zadeklarowane z użyciem słowa kluczowego </w:t>
+      </w:r>
+      <w:r>
+        <w:rPr>
+          <w:i/>
+        </w:rPr>
+        <w:t>volatile</w:t>
+      </w:r>
+      <w:r>
+        <w:rPr>
+          <w:rStyle w:val="Odwoanieprzypisudolnego"/>
+          <w:i/>
+        </w:rPr>
+        <w:footnoteReference w:id="2"/>
+      </w:r>
+      <w:r>
+        <w:t>.</w:t>
+      </w:r>
+      <w:r>
+        <w:t xml:space="preserve"> Obiekt enkodera stale przechowuje aktualny kierunek ruchu każdego koła – informacja ta jest aktualizowana przez klasę </w:t>
+      </w:r>
+      <w:r>
+        <w:rPr>
+          <w:i/>
+        </w:rPr>
+        <w:t>Motors</w:t>
+      </w:r>
+      <w:r>
+        <w:t xml:space="preserve">, kiedy tylko zostanie wydane polecenie zmiany kierunku (wywołuje ona udostępnianą metodę </w:t>
+      </w:r>
+      <w:r>
+        <w:rPr>
+          <w:i/>
+        </w:rPr>
+        <w:t>setDirection()</w:t>
+      </w:r>
+      <w:r>
+        <w:t>).</w:t>
+      </w:r>
+    </w:p>
+    <w:p>
+      <w:r>
+        <w:tab/>
+        <w:t>W rzeczywistym świecie sygnał z e</w:t>
+      </w:r>
+      <w:r>
+        <w:t>n</w:t>
+      </w:r>
+      <w:r>
+        <w:t xml:space="preserve">kodera nie jest gładki – szumy w okolicach wartości granicznej między logicznym zerem i jedynką tworzą wiele fałszywych zboczy, błędnie interpretowanych jako kolejne </w:t>
+      </w:r>
+      <w:r>
+        <w:rPr>
+          <w:i/>
+        </w:rPr>
+        <w:t>ticki</w:t>
+      </w:r>
+      <w:r>
+        <w:t xml:space="preserve">. Aby zaradzić tej sytuacji, niezbędny jest </w:t>
+      </w:r>
+      <w:r>
+        <w:rPr>
+          <w:i/>
+        </w:rPr>
+        <w:t>debouncing</w:t>
+      </w:r>
+      <w:r>
+        <w:rPr>
+          <w:rStyle w:val="Odwoanieprzypisudolnego"/>
+          <w:i/>
+        </w:rPr>
+        <w:footnoteReference w:id="3"/>
+      </w:r>
+      <w:r>
+        <w:t xml:space="preserve"> sygnału – zrealizowaliśmy go </w:t>
+      </w:r>
+      <w:r>
+        <w:t>programowo, wprowadzając minimalne opóźnienie pomiędzy sygnałami (wszelie impulsy, które przyjdą przed upływem tego czasu od pierwszego impulsu, zostaną zignorowane).</w:t>
+      </w:r>
+    </w:p>
+    <w:p>
+      <w:pPr>
+        <w:pStyle w:val="Nagwek3"/>
+      </w:pPr>
+      <w:r>
+        <w:t>Przebieg tworzenia</w:t>
+      </w:r>
+    </w:p>
+    <w:p>
+      <w:r>
+        <w:tab/>
+      </w:r>
+      <w:r>
+        <w:t xml:space="preserve">Przy tworzeniu modułu ponownie oparliśmy się na oficjalnej bibliotece SparkFun’a stworzonej dla RedBota (ponownie, używamy tych samych enkoderów). Można ją odnaleźć w tym samym katalogu, co bibliotekę do obsługi silników – czyli, gwoli przypomnienia, w zipie możliwym do ściągnięcia pod adresem </w:t>
+      </w:r>
+      <w:hyperlink r:id="rId19" w:history="1">
+        <w:r>
+          <w:rPr>
+            <w:rStyle w:val="Hipercze"/>
+          </w:rPr>
+          <w:t>https://github.com/sparkfun/RedBot/archive/master.zip</w:t>
+        </w:r>
+      </w:hyperlink>
+      <w:r>
+        <w:t xml:space="preserve"> (plik </w:t>
+      </w:r>
+      <w:r>
+        <w:rPr>
+          <w:i/>
+        </w:rPr>
+        <w:t>Libraries/Arduino/src/RedBotEncoder.cpp</w:t>
+      </w:r>
+      <w:r>
+        <w:t>)</w:t>
+      </w:r>
+      <w:r>
+        <w:t>.</w:t>
+      </w:r>
+    </w:p>
+    <w:p>
+      <w:r>
+        <w:tab/>
+        <w:t>Enkodery przysporzyły nam chyba najwięcej trudności w całym projekcie</w:t>
+      </w:r>
+      <w:r>
+        <w:t>, a ich działanie do teraz nie jest zbyt dobre. Podstawowym problemem jest tutaj fizyczna rozdzielczość pomiaru – przy zębatkach o 16 ząbkach, umieszczonych na wspólnym wale z kołem (</w:t>
+      </w:r>
+      <w:r>
+        <w:rPr>
+          <w:b/>
+        </w:rPr>
+        <w:t>za</w:t>
+      </w:r>
+      <w:r>
+        <w:t xml:space="preserve"> przekładnią), otrzymana dokładność jest zwyczajnie niewystarczająca. Kompletując części do budowy robota, warto zaopatrzyć się w enkodery zakładane na wał silnika (i odpowiednie do tego silniki, z wyprowadzonym wystarczająco długim kawałkiem wału) – pomiar jest wówczas wykonywany </w:t>
+      </w:r>
+      <w:r>
+        <w:rPr>
+          <w:b/>
+        </w:rPr>
+        <w:t>przed</w:t>
+      </w:r>
+      <w:r>
+        <w:t xml:space="preserve"> przekładnią, co zwiększa rozdzielczość pomiaru kilkudziesięciokrotnie (np. przy przekładni w naszych silnikach – 1:48 - zwiększyłoby to ją 48 razy, co nawet przy założeniu mniejszej liczby </w:t>
+      </w:r>
+      <w:r>
+        <w:rPr>
+          <w:i/>
+        </w:rPr>
+        <w:t>ticków</w:t>
+      </w:r>
+      <w:r>
+        <w:t xml:space="preserve"> na pojedynczy obrót (enkodery montowane na silnikach są znacznie mniejsze) dałoby najpewniej ok. 10-krotny zysk rozdzielczości).</w:t>
+      </w:r>
+    </w:p>
+    <w:p>
+      <w:r>
+        <w:tab/>
+        <w:t xml:space="preserve">Kolejną kwestią jest jakość sygnału – ten pochodzący z naszych enkoderów jest bardzo silnie zaszumiony, co wymusiło na nas ustawienie bardzo długiego opóźnienia dla </w:t>
+      </w:r>
+      <w:r>
+        <w:rPr>
+          <w:i/>
+        </w:rPr>
+        <w:t>debouncingu</w:t>
+      </w:r>
+      <w:r>
+        <w:t xml:space="preserve"> – 50 ms, czyli czasu tego samego rzędu co częstotliwość odczytu wykonywanego przez moduł </w:t>
+      </w:r>
+      <w:r>
+        <w:rPr>
+          <w:i/>
+        </w:rPr>
+        <w:t>Localization</w:t>
+      </w:r>
+      <w:r>
+        <w:t xml:space="preserve">. Tak kiepska jakość sygnału jest związana z samą zasadą działania naszych enkoderów – </w:t>
+      </w:r>
+      <w:r>
+        <w:t>oparte</w:t>
+      </w:r>
+      <w:r>
+        <w:t xml:space="preserve"> są </w:t>
+      </w:r>
+      <w:r>
+        <w:t xml:space="preserve">o </w:t>
+      </w:r>
+      <w:r>
+        <w:lastRenderedPageBreak/>
+        <w:t>czujnik optyczny</w:t>
+      </w:r>
+      <w:r>
+        <w:t>, który powinien reagować</w:t>
+      </w:r>
+      <w:r>
+        <w:t xml:space="preserve"> na zmiany natężenia docierającego światła kiedy jest przysłaniany przez ząbek zębatki. Takie urządzenie do dokładnego działania wymagałoby bardzo dokładnego ustawienia szczeliny między czujnikiem a zębatką (musi być minimalna) i bardzo dobrych warunków oświetleniowych. Niewielką poprawę jakości sygnału można by prawdopodobnie osiągnąć, stosując zębatki o kontrastowych ząbkach i powierzchniach między nimi – użyte przez nas (dostarczone przez producenta podwozia) zębatki są monochromatyczne. Gdyby udało się uzyskać naprawdę czysty sygnał, rozdzielczość pomiaru można by dwukrotnie zwiększyć, reagując zarówno na wznoszące, jak i opadające zbocze sygnału (początek i koniec ząbka, a nie tylko </w:t>
+      </w:r>
+      <w:r>
+        <w:t>fakt jego pojawienia się) – w naszym przypadku podobne próby nie przyniosły jednak żadnych rezultatów.</w:t>
+      </w:r>
+    </w:p>
+    <w:p>
+      <w:r>
+        <w:tab/>
+      </w:r>
     </w:p>
     <w:p>
       <w:pPr>
@@ -1566,11 +1473,9 @@
           <w:numId w:val="6"/>
         </w:numPr>
       </w:pPr>
-      <w:proofErr w:type="spellStart"/>
       <w:r>
         <w:t>Localization</w:t>
       </w:r>
-      <w:proofErr w:type="spellEnd"/>
     </w:p>
     <w:p>
       <w:pPr>
@@ -1580,11 +1485,9 @@
           <w:numId w:val="6"/>
         </w:numPr>
       </w:pPr>
-      <w:proofErr w:type="spellStart"/>
       <w:r>
         <w:t>FileLoader</w:t>
       </w:r>
-      <w:proofErr w:type="spellEnd"/>
     </w:p>
     <w:p>
       <w:pPr>
@@ -1594,11 +1497,9 @@
           <w:numId w:val="6"/>
         </w:numPr>
       </w:pPr>
-      <w:proofErr w:type="spellStart"/>
       <w:r>
         <w:t>RoutePlanning</w:t>
       </w:r>
-      <w:proofErr w:type="spellEnd"/>
     </w:p>
     <w:p>
       <w:pPr>
@@ -1608,11 +1509,9 @@
           <w:numId w:val="6"/>
         </w:numPr>
       </w:pPr>
-      <w:proofErr w:type="spellStart"/>
       <w:r>
         <w:t>CollisionAvoidance</w:t>
       </w:r>
-      <w:proofErr w:type="spellEnd"/>
     </w:p>
     <w:p>
       <w:pPr>
@@ -1622,11 +1521,9 @@
           <w:numId w:val="6"/>
         </w:numPr>
       </w:pPr>
-      <w:proofErr w:type="spellStart"/>
       <w:r>
         <w:t>Communication</w:t>
       </w:r>
-      <w:proofErr w:type="spellEnd"/>
     </w:p>
     <w:sectPr>
       <w:pgSz w:w="11906" w:h="16838"/>
@@ -1706,18 +1603,57 @@
         <w:rPr>
           <w:i/>
         </w:rPr>
-        <w:t xml:space="preserve">duty </w:t>
-      </w:r>
-      <w:proofErr w:type="spellStart"/>
+        <w:t>duty cycle</w:t>
+      </w:r>
+      <w:r>
+        <w:t>)</w:t>
+      </w:r>
+    </w:p>
+  </w:footnote>
+  <w:footnote w:id="2">
+    <w:p>
+      <w:r>
+        <w:rPr>
+          <w:rStyle w:val="Odwoanieprzypisudolnego"/>
+        </w:rPr>
+        <w:footnoteRef/>
+      </w:r>
+      <w:r>
+        <w:t xml:space="preserve"> </w:t>
+      </w:r>
       <w:r>
         <w:rPr>
           <w:i/>
         </w:rPr>
-        <w:t>cycle</w:t>
-      </w:r>
-      <w:proofErr w:type="spellEnd"/>
-      <w:r>
-        <w:t>)</w:t>
+        <w:t>volatile</w:t>
+      </w:r>
+      <w:r>
+        <w:t xml:space="preserve"> – to słowo kluczowe przed nazwą zmiennej informuje, że jej wartość może nieoczekiwanie zmienić się, nawet jeśli nie wynika to z wykorzystującego je kodu, w związku z czym nie powinny być odczytywane z cache’a, a odwołania do ich wartości nie mogą być optymalizowane przez kompilator. W naszym przypadku, taka zmiana może mieć miejsce w funkcji obsługi przerwania – może ona zostać wywołana kiedykolwiek i jest to niemożliwe do przewidzenia przez „zwykły” kod korzystający ze zmiennej</w:t>
+      </w:r>
+    </w:p>
+  </w:footnote>
+  <w:footnote w:id="3">
+    <w:p>
+      <w:pPr>
+        <w:pStyle w:val="Tekstprzypisudolnego"/>
+      </w:pPr>
+      <w:r>
+        <w:rPr>
+          <w:rStyle w:val="Odwoanieprzypisudolnego"/>
+        </w:rPr>
+        <w:footnoteRef/>
+      </w:r>
+      <w:r>
+        <w:t xml:space="preserve"> d</w:t>
+      </w:r>
+      <w:r>
+        <w:rPr>
+          <w:i/>
+        </w:rPr>
+        <w:t>ebouncing</w:t>
+      </w:r>
+      <w:r>
+        <w:t xml:space="preserve"> – filtrowanie z sygnału fałszywych sygnałów, powstałych na skutek szumu w okolicy wartości granicznej (miedzy logicznym zerem i jedynką). Może być realizowany sprzętowo (obwód RC) lub programowo (tymczasowa blokada po pierwszym odczycie)</w:t>
       </w:r>
     </w:p>
   </w:footnote>

</xml_diff>